<commit_message>
Minor update to phrasing.
</commit_message>
<xml_diff>
--- a/resume-khoi-nguyen-tran-research.docx
+++ b/resume-khoi-nguyen-tran-research.docx
@@ -271,8 +271,22 @@
           </w:p>
           <w:p>
             <w:r>
-              <w:t>To develop and apply my research skills in industry by developing innovative solutions for business problems that have real-world impact.</w:t>
-            </w:r>
+              <w:t xml:space="preserve">To develop and apply my research skills in industry by </w:t>
+            </w:r>
+            <w:r>
+              <w:t>creating</w:t>
+            </w:r>
+            <w:r>
+              <w:t xml:space="preserve"> innovative solutions for business problems </w:t>
+            </w:r>
+            <w:r>
+              <w:t>with</w:t>
+            </w:r>
+            <w:r>
+              <w:t xml:space="preserve"> real-world impact.</w:t>
+            </w:r>
+            <w:bookmarkStart w:id="0" w:name="_GoBack"/>
+            <w:bookmarkEnd w:id="0"/>
           </w:p>
           <w:p>
             <w:pPr>
@@ -347,7 +361,15 @@
               <w:t>IBM Cloud</w:t>
             </w:r>
             <w:r>
-              <w:t xml:space="preserve"> (Bluemix)</w:t>
+              <w:t xml:space="preserve"> (</w:t>
+            </w:r>
+            <w:proofErr w:type="spellStart"/>
+            <w:r>
+              <w:t>Bluemix</w:t>
+            </w:r>
+            <w:proofErr w:type="spellEnd"/>
+            <w:r>
+              <w:t>)</w:t>
             </w:r>
           </w:p>
           <w:p>
@@ -356,19 +378,28 @@
             </w:r>
           </w:p>
           <w:p>
-            <w:r>
-              <w:t>Scikit-learn</w:t>
+            <w:proofErr w:type="spellStart"/>
+            <w:r>
+              <w:t>Scikit</w:t>
+            </w:r>
+            <w:proofErr w:type="spellEnd"/>
+            <w:r>
+              <w:t>-learn</w:t>
             </w:r>
           </w:p>
           <w:p>
+            <w:proofErr w:type="spellStart"/>
             <w:r>
               <w:t>Tensorflow</w:t>
             </w:r>
+            <w:proofErr w:type="spellEnd"/>
           </w:p>
           <w:p>
+            <w:proofErr w:type="spellStart"/>
             <w:r>
               <w:t>CrowdFlower</w:t>
             </w:r>
+            <w:proofErr w:type="spellEnd"/>
           </w:p>
           <w:p>
             <w:r>
@@ -621,8 +652,13 @@
               <w:t xml:space="preserve"> spam emails. </w:t>
             </w:r>
             <w:r>
-              <w:t>Publication in AusDM</w:t>
-            </w:r>
+              <w:t xml:space="preserve">Publication in </w:t>
+            </w:r>
+            <w:proofErr w:type="spellStart"/>
+            <w:r>
+              <w:t>AusDM</w:t>
+            </w:r>
+            <w:proofErr w:type="spellEnd"/>
             <w:r>
               <w:t>.</w:t>
             </w:r>
@@ -702,8 +738,16 @@
               <w:rPr>
                 <w:lang w:val="en-GB"/>
               </w:rPr>
-              <w:t>TKDE, PAKDD, CIKM, AusDM</w:t>
-            </w:r>
+              <w:t xml:space="preserve">TKDE, PAKDD, CIKM, </w:t>
+            </w:r>
+            <w:proofErr w:type="spellStart"/>
+            <w:r>
+              <w:rPr>
+                <w:lang w:val="en-GB"/>
+              </w:rPr>
+              <w:t>AusDM</w:t>
+            </w:r>
+            <w:proofErr w:type="spellEnd"/>
             <w:r>
               <w:rPr>
                 <w:lang w:val="en-GB"/>
@@ -716,8 +760,6 @@
               </w:rPr>
               <w:t xml:space="preserve">and </w:t>
             </w:r>
-            <w:bookmarkStart w:id="0" w:name="_GoBack"/>
-            <w:bookmarkEnd w:id="0"/>
             <w:r>
               <w:rPr>
                 <w:lang w:val="en-GB"/>
@@ -753,7 +795,15 @@
           </w:p>
           <w:p>
             <w:r>
-              <w:t>First Class Honours. Taught computer science</w:t>
+              <w:t xml:space="preserve">First Class </w:t>
+            </w:r>
+            <w:proofErr w:type="spellStart"/>
+            <w:r>
+              <w:t>Honours</w:t>
+            </w:r>
+            <w:proofErr w:type="spellEnd"/>
+            <w:r>
+              <w:t>. Taught computer science</w:t>
             </w:r>
             <w:r>
               <w:t xml:space="preserve"> and data science</w:t>
@@ -7648,6 +7698,7 @@
     <w:rsidRoot w:val="00174D40"/>
     <w:rsid w:val="00064A04"/>
     <w:rsid w:val="00174D40"/>
+    <w:rsid w:val="0070247C"/>
     <w:rsid w:val="007C6896"/>
     <w:rsid w:val="0082792F"/>
     <w:rsid w:val="00981830"/>

</xml_diff>